<commit_message>
edit word No. 31
</commit_message>
<xml_diff>
--- a/הפרוייקט/קובץ המרצה 31.docx
+++ b/הפרוייקט/קובץ המרצה 31.docx
@@ -11133,6 +11133,9 @@
     <w:p>
       <w:pPr>
         <w:pStyle w:val="Heading1"/>
+        <w:rPr>
+          <w:rtl/>
+        </w:rPr>
       </w:pPr>
       <w:r>
         <w:rPr>
@@ -11180,17 +11183,463 @@
         <w:t>)</w:t>
       </w:r>
     </w:p>
-    <w:p>
-      <w:pPr>
-        <w:pStyle w:val="Heading2"/>
-      </w:pPr>
-      <w:r>
-        <w:rPr>
-          <w:rtl/>
-        </w:rPr>
-        <w:t xml:space="preserve">תיאור הבעיות- הללו כפועל יוצא של דרישות המשתמש מהתוכנה. </w:t>
-      </w:r>
-    </w:p>
+    <w:tbl>
+      <w:tblPr>
+        <w:tblStyle w:val="TableGrid0"/>
+        <w:tblpPr w:leftFromText="180" w:rightFromText="180" w:horzAnchor="margin" w:tblpY="-11580"/>
+        <w:tblW w:w="10222" w:type="dxa"/>
+        <w:tblLook w:val="04A0" w:firstRow="1" w:lastRow="0" w:firstColumn="1" w:lastColumn="0" w:noHBand="0" w:noVBand="1"/>
+      </w:tblPr>
+      <w:tblGrid>
+        <w:gridCol w:w="5111"/>
+        <w:gridCol w:w="5111"/>
+      </w:tblGrid>
+      <w:tr>
+        <w:trPr>
+          <w:trHeight w:val="258"/>
+        </w:trPr>
+        <w:tc>
+          <w:tcPr>
+            <w:tcW w:w="5111" w:type="dxa"/>
+            <w:shd w:val="clear" w:color="auto" w:fill="D9D9D9" w:themeFill="background1" w:themeFillShade="D9"/>
+          </w:tcPr>
+          <w:p>
+            <w:pPr>
+              <w:tabs>
+                <w:tab w:val="left" w:pos="8310"/>
+              </w:tabs>
+              <w:spacing w:after="160"/>
+              <w:ind w:left="0" w:firstLine="0"/>
+              <w:jc w:val="center"/>
+              <w:rPr>
+                <w:b/>
+                <w:bCs/>
+              </w:rPr>
+            </w:pPr>
+            <w:r>
+              <w:rPr>
+                <w:rFonts w:hint="cs"/>
+                <w:b/>
+                <w:bCs/>
+                <w:rtl/>
+              </w:rPr>
+              <w:t>פתרונות</w:t>
+            </w:r>
+          </w:p>
+        </w:tc>
+        <w:tc>
+          <w:tcPr>
+            <w:tcW w:w="5111" w:type="dxa"/>
+            <w:shd w:val="clear" w:color="auto" w:fill="D9D9D9" w:themeFill="background1" w:themeFillShade="D9"/>
+          </w:tcPr>
+          <w:p>
+            <w:pPr>
+              <w:tabs>
+                <w:tab w:val="left" w:pos="8310"/>
+              </w:tabs>
+              <w:spacing w:after="160"/>
+              <w:ind w:left="0" w:firstLine="0"/>
+              <w:jc w:val="center"/>
+              <w:rPr>
+                <w:rFonts w:hint="cs"/>
+                <w:b/>
+                <w:bCs/>
+                <w:rtl/>
+              </w:rPr>
+            </w:pPr>
+            <w:r>
+              <w:rPr>
+                <w:rFonts w:hint="cs"/>
+                <w:b/>
+                <w:bCs/>
+                <w:rtl/>
+              </w:rPr>
+              <w:t>תיאור הבעיה</w:t>
+            </w:r>
+          </w:p>
+        </w:tc>
+      </w:tr>
+      <w:tr>
+        <w:trPr>
+          <w:trHeight w:val="1124"/>
+        </w:trPr>
+        <w:tc>
+          <w:tcPr>
+            <w:tcW w:w="5111" w:type="dxa"/>
+          </w:tcPr>
+          <w:p>
+            <w:pPr>
+              <w:tabs>
+                <w:tab w:val="left" w:pos="8310"/>
+              </w:tabs>
+              <w:spacing w:after="160"/>
+              <w:ind w:left="0" w:firstLine="0"/>
+            </w:pPr>
+            <w:r>
+              <w:rPr>
+                <w:rFonts w:hint="cs"/>
+                <w:rtl/>
+              </w:rPr>
+              <w:t>קריאת התיעוד של אותן ספריות וצפיה בסרטוני יותיוב אשר מראים איל להשתמש בספריה</w:t>
+            </w:r>
+          </w:p>
+        </w:tc>
+        <w:tc>
+          <w:tcPr>
+            <w:tcW w:w="5111" w:type="dxa"/>
+          </w:tcPr>
+          <w:p>
+            <w:pPr>
+              <w:spacing w:after="97"/>
+              <w:ind w:left="7" w:firstLine="0"/>
+              <w:jc w:val="both"/>
+              <w:rPr>
+                <w:b/>
+                <w:rtl/>
+              </w:rPr>
+            </w:pPr>
+            <w:r>
+              <w:rPr>
+                <w:rFonts w:hint="cs"/>
+                <w:b/>
+                <w:rtl/>
+              </w:rPr>
+              <w:t xml:space="preserve">כמו שרובנו יודעים הרבה האפליקציות בימינו משתמשים בספריות חיצוניות ידועות ובכדי להשתמש בספריות אלו אנו צריכים ללמוד את הפונקציות שלהן ולדעת איך להשתמש בפונקציות אלו </w:t>
+            </w:r>
+          </w:p>
+          <w:p>
+            <w:pPr>
+              <w:tabs>
+                <w:tab w:val="left" w:pos="8310"/>
+              </w:tabs>
+              <w:spacing w:after="160"/>
+              <w:ind w:left="0" w:firstLine="0"/>
+            </w:pPr>
+          </w:p>
+        </w:tc>
+      </w:tr>
+      <w:tr>
+        <w:trPr>
+          <w:trHeight w:val="1182"/>
+        </w:trPr>
+        <w:tc>
+          <w:tcPr>
+            <w:tcW w:w="5111" w:type="dxa"/>
+          </w:tcPr>
+          <w:p>
+            <w:pPr>
+              <w:tabs>
+                <w:tab w:val="left" w:pos="8310"/>
+              </w:tabs>
+              <w:spacing w:after="160"/>
+              <w:ind w:left="0" w:firstLine="0"/>
+            </w:pPr>
+            <w:r>
+              <w:rPr>
+                <w:rFonts w:hint="cs"/>
+                <w:rtl/>
+              </w:rPr>
+              <w:t>הקצאת זמן ללמוד על ספריות עוזרות כי בעולם התכנות לא לצריך לבנות דבר מאפס כי ישנם הרבה פתרונות כבר מוכנות שמשרתות מטרות שונות אשר נרצא להשיג</w:t>
+            </w:r>
+          </w:p>
+        </w:tc>
+        <w:tc>
+          <w:tcPr>
+            <w:tcW w:w="5111" w:type="dxa"/>
+          </w:tcPr>
+          <w:p>
+            <w:pPr>
+              <w:tabs>
+                <w:tab w:val="left" w:pos="8310"/>
+              </w:tabs>
+              <w:spacing w:after="160"/>
+              <w:ind w:left="0" w:firstLine="0"/>
+            </w:pPr>
+            <w:r>
+              <w:rPr>
+                <w:rFonts w:hint="cs"/>
+                <w:rtl/>
+              </w:rPr>
+              <w:t xml:space="preserve">ההתמודדות עם יצור של מערכת גדולה וחדשנית יגזול מאתנו זמן רב שקשה לנו לצפות את עקומת הלימוד בפרויקט כזה.  </w:t>
+            </w:r>
+          </w:p>
+        </w:tc>
+      </w:tr>
+    </w:tbl>
+    <w:tbl>
+      <w:tblPr>
+        <w:tblStyle w:val="TableGrid0"/>
+        <w:bidiVisual/>
+        <w:tblW w:w="0" w:type="auto"/>
+        <w:tblInd w:w="570" w:type="dxa"/>
+        <w:tblLook w:val="04A0" w:firstRow="1" w:lastRow="0" w:firstColumn="1" w:lastColumn="0" w:noHBand="0" w:noVBand="1"/>
+      </w:tblPr>
+      <w:tblGrid>
+        <w:gridCol w:w="3913"/>
+        <w:gridCol w:w="3912"/>
+      </w:tblGrid>
+      <w:tr>
+        <w:tc>
+          <w:tcPr>
+            <w:tcW w:w="3913" w:type="dxa"/>
+            <w:shd w:val="clear" w:color="auto" w:fill="D9D9D9" w:themeFill="background1" w:themeFillShade="D9"/>
+          </w:tcPr>
+          <w:p>
+            <w:pPr>
+              <w:pStyle w:val="ListParagraph"/>
+              <w:spacing w:after="97"/>
+              <w:ind w:left="0"/>
+              <w:jc w:val="center"/>
+              <w:rPr>
+                <w:rFonts w:ascii="David" w:hAnsi="David" w:cs="David"/>
+                <w:b/>
+                <w:bCs/>
+                <w:sz w:val="28"/>
+                <w:rtl/>
+              </w:rPr>
+            </w:pPr>
+            <w:r>
+              <w:rPr>
+                <w:rFonts w:ascii="David" w:hAnsi="David" w:cs="David"/>
+                <w:b/>
+                <w:bCs/>
+                <w:sz w:val="28"/>
+                <w:rtl/>
+              </w:rPr>
+              <w:t>תיאור הבעיה</w:t>
+            </w:r>
+          </w:p>
+        </w:tc>
+        <w:tc>
+          <w:tcPr>
+            <w:tcW w:w="3912" w:type="dxa"/>
+            <w:shd w:val="clear" w:color="auto" w:fill="D9D9D9" w:themeFill="background1" w:themeFillShade="D9"/>
+          </w:tcPr>
+          <w:p>
+            <w:pPr>
+              <w:pStyle w:val="ListParagraph"/>
+              <w:spacing w:after="97"/>
+              <w:ind w:left="0"/>
+              <w:jc w:val="center"/>
+              <w:rPr>
+                <w:rFonts w:ascii="David" w:hAnsi="David" w:cs="David"/>
+                <w:b/>
+                <w:bCs/>
+                <w:sz w:val="28"/>
+                <w:rtl/>
+              </w:rPr>
+            </w:pPr>
+            <w:r>
+              <w:rPr>
+                <w:rFonts w:ascii="David" w:hAnsi="David" w:cs="David"/>
+                <w:b/>
+                <w:bCs/>
+                <w:sz w:val="28"/>
+                <w:rtl/>
+              </w:rPr>
+              <w:t>פתרון הבעיה</w:t>
+            </w:r>
+          </w:p>
+        </w:tc>
+      </w:tr>
+      <w:tr>
+        <w:tc>
+          <w:tcPr>
+            <w:tcW w:w="3913" w:type="dxa"/>
+          </w:tcPr>
+          <w:p>
+            <w:pPr>
+              <w:pStyle w:val="ListParagraph"/>
+              <w:spacing w:after="97"/>
+              <w:ind w:left="0"/>
+              <w:rPr>
+                <w:rFonts w:ascii="David" w:hAnsi="David" w:cs="David"/>
+                <w:sz w:val="28"/>
+                <w:rtl/>
+              </w:rPr>
+            </w:pPr>
+            <w:r>
+              <w:rPr>
+                <w:rFonts w:ascii="David" w:hAnsi="David" w:cs="David"/>
+                <w:sz w:val="28"/>
+                <w:rtl/>
+              </w:rPr>
+              <w:t>כפי שכולנו יודעים, רבות מן האפליקציות המודרניות נשענות על ספריות חיצוניות מוכרות. על מנת להשתמש בספריות אלו, נדרש להכיר את הפונקציות המובנות שלהן וללמוד כיצד ליישמן בצורה נכונה</w:t>
+            </w:r>
+            <w:r>
+              <w:rPr>
+                <w:rFonts w:ascii="David" w:hAnsi="David" w:cs="David"/>
+                <w:sz w:val="28"/>
+              </w:rPr>
+              <w:t>.</w:t>
+            </w:r>
+          </w:p>
+        </w:tc>
+        <w:tc>
+          <w:tcPr>
+            <w:tcW w:w="3912" w:type="dxa"/>
+          </w:tcPr>
+          <w:p>
+            <w:pPr>
+              <w:pStyle w:val="ListParagraph"/>
+              <w:spacing w:after="97"/>
+              <w:ind w:left="0"/>
+              <w:rPr>
+                <w:rFonts w:ascii="David" w:hAnsi="David" w:cs="David"/>
+                <w:sz w:val="28"/>
+                <w:rtl/>
+              </w:rPr>
+            </w:pPr>
+            <w:r>
+              <w:rPr>
+                <w:rFonts w:ascii="David" w:hAnsi="David" w:cs="David"/>
+                <w:sz w:val="28"/>
+                <w:rtl/>
+              </w:rPr>
+              <w:t>קריאת התיעוד הרשמי של אותן ספריות וצפייה בסרטוני הדרכה (כגון ביוטיוב), המציגים דוגמאות שימוש מעשיות, יסייעו בהבנת הפונקציות והטמעתן בפרויקט</w:t>
+            </w:r>
+          </w:p>
+        </w:tc>
+      </w:tr>
+      <w:tr>
+        <w:tc>
+          <w:tcPr>
+            <w:tcW w:w="3913" w:type="dxa"/>
+          </w:tcPr>
+          <w:p>
+            <w:pPr>
+              <w:pStyle w:val="ListParagraph"/>
+              <w:spacing w:after="97"/>
+              <w:ind w:left="0"/>
+              <w:rPr>
+                <w:rFonts w:ascii="David" w:hAnsi="David" w:cs="David"/>
+                <w:sz w:val="28"/>
+                <w:rtl/>
+              </w:rPr>
+            </w:pPr>
+            <w:r>
+              <w:rPr>
+                <w:rFonts w:ascii="David" w:hAnsi="David" w:cs="David"/>
+                <w:sz w:val="28"/>
+                <w:rtl/>
+              </w:rPr>
+              <w:t>ההתמודדות עם פיתוח מערכת גדולה וחדשנית עשויה לגזול זמן רב, כאשר קשה לצפות מראש את עקומת הלמידה הנדרשת לפרויקט מסוג זה</w:t>
+            </w:r>
+            <w:r>
+              <w:rPr>
+                <w:rFonts w:ascii="David" w:hAnsi="David" w:cs="David"/>
+                <w:sz w:val="28"/>
+              </w:rPr>
+              <w:t>.</w:t>
+            </w:r>
+          </w:p>
+        </w:tc>
+        <w:tc>
+          <w:tcPr>
+            <w:tcW w:w="3912" w:type="dxa"/>
+          </w:tcPr>
+          <w:p>
+            <w:pPr>
+              <w:pStyle w:val="ListParagraph"/>
+              <w:spacing w:after="97"/>
+              <w:ind w:left="0"/>
+              <w:rPr>
+                <w:rFonts w:ascii="David" w:hAnsi="David" w:cs="David"/>
+                <w:sz w:val="28"/>
+                <w:rtl/>
+              </w:rPr>
+            </w:pPr>
+            <w:r>
+              <w:rPr>
+                <w:rFonts w:ascii="David" w:hAnsi="David" w:cs="David"/>
+                <w:sz w:val="28"/>
+                <w:rtl/>
+              </w:rPr>
+              <w:t xml:space="preserve">יש להקצות זמן ייעודי ללימוד ספריות מסייעות, מאחר שבעולם התכנות אין צורך לפתח הכול מאפס. קיימים פתרונות מוכנים רבים המיועדים למטרות מגוונות, ושימוש </w:t>
+            </w:r>
+            <w:r>
+              <w:rPr>
+                <w:rFonts w:ascii="David" w:hAnsi="David" w:cs="David"/>
+                <w:sz w:val="28"/>
+                <w:rtl/>
+              </w:rPr>
+              <w:lastRenderedPageBreak/>
+              <w:t>בהם מאפשר האצה משמעותית של תהליך הפיתוח</w:t>
+            </w:r>
+            <w:r>
+              <w:rPr>
+                <w:rFonts w:ascii="David" w:hAnsi="David" w:cs="David"/>
+                <w:sz w:val="28"/>
+              </w:rPr>
+              <w:t>.</w:t>
+            </w:r>
+          </w:p>
+        </w:tc>
+      </w:tr>
+      <w:tr>
+        <w:tc>
+          <w:tcPr>
+            <w:tcW w:w="3913" w:type="dxa"/>
+          </w:tcPr>
+          <w:p>
+            <w:pPr>
+              <w:pStyle w:val="ListParagraph"/>
+              <w:spacing w:after="97"/>
+              <w:ind w:left="0"/>
+              <w:rPr>
+                <w:rFonts w:ascii="David" w:hAnsi="David" w:cs="David"/>
+                <w:sz w:val="28"/>
+                <w:rtl/>
+              </w:rPr>
+            </w:pPr>
+            <w:r>
+              <w:rPr>
+                <w:rFonts w:ascii="David" w:hAnsi="David" w:cs="David"/>
+                <w:sz w:val="28"/>
+                <w:rtl/>
+              </w:rPr>
+              <w:lastRenderedPageBreak/>
+              <w:t xml:space="preserve">לפעמים ספריות בעלות איכות עולות כסף כגון </w:t>
+            </w:r>
+            <w:proofErr w:type="spellStart"/>
+            <w:r>
+              <w:rPr>
+                <w:rFonts w:ascii="David" w:hAnsi="David" w:cs="David"/>
+                <w:sz w:val="28"/>
+                <w:lang w:bidi="ar-SA"/>
+              </w:rPr>
+              <w:t>Twilio</w:t>
+            </w:r>
+            <w:proofErr w:type="spellEnd"/>
+          </w:p>
+        </w:tc>
+        <w:tc>
+          <w:tcPr>
+            <w:tcW w:w="3912" w:type="dxa"/>
+          </w:tcPr>
+          <w:p>
+            <w:pPr>
+              <w:pStyle w:val="ListParagraph"/>
+              <w:spacing w:after="97"/>
+              <w:ind w:left="0"/>
+              <w:rPr>
+                <w:rFonts w:ascii="David" w:hAnsi="David" w:cs="David"/>
+                <w:sz w:val="28"/>
+                <w:rtl/>
+              </w:rPr>
+            </w:pPr>
+            <w:r>
+              <w:rPr>
+                <w:rFonts w:ascii="David" w:hAnsi="David" w:cs="David"/>
+                <w:sz w:val="28"/>
+                <w:rtl/>
+              </w:rPr>
+              <w:t>שימוש בספריות חינמיות אפילו אם מדובר ביותר מאחת כתחליף</w:t>
+            </w:r>
+          </w:p>
+        </w:tc>
+      </w:tr>
+    </w:tbl>
     <w:p>
       <w:pPr>
         <w:pStyle w:val="ListParagraph"/>
@@ -11198,57 +11647,11 @@
         <w:ind w:left="1467"/>
         <w:rPr>
           <w:rFonts w:ascii="David" w:hAnsi="David" w:cs="David"/>
-        </w:rPr>
-      </w:pPr>
-      <w:r>
-        <w:rPr>
-          <w:rFonts w:ascii="David" w:hAnsi="David" w:cs="David" w:hint="cs"/>
-          <w:bCs/>
-          <w:u w:val="single"/>
-          <w:rtl/>
-        </w:rPr>
-        <w:t>עבודה מול ספריות ו עבודה מול הפונקציות שלהם:-</w:t>
-      </w:r>
-    </w:p>
-    <w:p>
-      <w:pPr>
-        <w:pStyle w:val="ListParagraph"/>
-        <w:spacing w:after="97"/>
-        <w:ind w:left="1467"/>
-        <w:rPr>
-          <w:rFonts w:ascii="David" w:hAnsi="David" w:cs="David"/>
           <w:sz w:val="26"/>
           <w:szCs w:val="26"/>
           <w:rtl/>
         </w:rPr>
       </w:pPr>
-      <w:r>
-        <w:rPr>
-          <w:rFonts w:ascii="David" w:hAnsi="David" w:cs="David" w:hint="cs"/>
-          <w:sz w:val="26"/>
-          <w:szCs w:val="26"/>
-          <w:rtl/>
-        </w:rPr>
-        <w:t xml:space="preserve">כמו שרובנו יודעים הרבה האפליקציות בימינו משתמשים בספריות חיצוניות ידועות ובכדי </w:t>
-      </w:r>
-      <w:r>
-        <w:rPr>
-          <w:rFonts w:ascii="David" w:hAnsi="David" w:cs="David" w:hint="cs"/>
-          <w:sz w:val="26"/>
-          <w:szCs w:val="26"/>
-          <w:rtl/>
-        </w:rPr>
-        <w:t>להשתמש</w:t>
-      </w:r>
-      <w:r>
-        <w:rPr>
-          <w:rFonts w:ascii="David" w:hAnsi="David" w:cs="David" w:hint="cs"/>
-          <w:sz w:val="26"/>
-          <w:szCs w:val="26"/>
-          <w:rtl/>
-        </w:rPr>
-        <w:t xml:space="preserve"> בספריות אלו אנו צריכים ללמוד את הפונקציות שלהן ולדעת איך להשתמש בפונקציות אלו </w:t>
-      </w:r>
     </w:p>
     <w:p>
       <w:pPr>
@@ -11266,12 +11669,8 @@
     </w:p>
     <w:p>
       <w:pPr>
-        <w:pStyle w:val="ListParagraph"/>
-        <w:spacing w:after="97"/>
-        <w:ind w:left="1467"/>
-        <w:rPr>
-          <w:rFonts w:ascii="David" w:hAnsi="David" w:cs="David"/>
-          <w:sz w:val="26"/>
+        <w:ind w:left="1107" w:firstLine="0"/>
+        <w:rPr>
           <w:szCs w:val="26"/>
           <w:rtl/>
         </w:rPr>
@@ -11279,65 +11678,9 @@
     </w:p>
     <w:p>
       <w:pPr>
-        <w:pStyle w:val="ListParagraph"/>
-        <w:spacing w:after="97"/>
-        <w:ind w:left="1467"/>
-        <w:rPr>
-          <w:rFonts w:ascii="David" w:hAnsi="David" w:cs="David"/>
-          <w:sz w:val="26"/>
-          <w:szCs w:val="26"/>
-        </w:rPr>
-      </w:pPr>
-      <w:r>
-        <w:rPr>
-          <w:rFonts w:ascii="David" w:hAnsi="David" w:cs="David"/>
-          <w:bCs/>
-          <w:sz w:val="26"/>
-          <w:szCs w:val="26"/>
-          <w:u w:val="single"/>
-          <w:rtl/>
-        </w:rPr>
-        <w:t>יצור מערכת גדולה יחסית-</w:t>
-      </w:r>
-    </w:p>
-    <w:p>
-      <w:pPr>
-        <w:pStyle w:val="ListParagraph"/>
-        <w:spacing w:after="97"/>
-        <w:ind w:left="1467"/>
-        <w:rPr>
-          <w:rFonts w:ascii="David" w:hAnsi="David" w:cs="David"/>
-          <w:sz w:val="26"/>
-          <w:szCs w:val="26"/>
-          <w:rtl/>
-        </w:rPr>
-      </w:pPr>
-      <w:r>
-        <w:rPr>
-          <w:rFonts w:ascii="David" w:hAnsi="David" w:cs="David" w:hint="cs"/>
-          <w:sz w:val="26"/>
-          <w:szCs w:val="26"/>
-          <w:rtl/>
-        </w:rPr>
-        <w:t xml:space="preserve">ההתמודדות עם יצור של מערכת גדולה וחדשנית יגזול מאתנו זמן רב שקשה לנו לצפות את עקומת הלימוד בפרויקט שכזה.  </w:t>
-      </w:r>
-    </w:p>
-    <w:p>
-      <w:pPr>
-        <w:spacing w:after="106"/>
-        <w:ind w:left="819" w:firstLine="0"/>
-      </w:pPr>
-      <w:r>
-        <w:rPr>
-          <w:rFonts w:hint="cs"/>
-          <w:highlight w:val="green"/>
-          <w:rtl/>
-        </w:rPr>
-        <w:t>נבדק</w:t>
-      </w:r>
-    </w:p>
-    <w:p>
-      <w:pPr>
+        <w:tabs>
+          <w:tab w:val="left" w:pos="8310"/>
+        </w:tabs>
         <w:bidi w:val="0"/>
         <w:spacing w:after="160"/>
         <w:ind w:left="0" w:firstLine="0"/>
@@ -11345,108 +11688,8 @@
           <w:rtl/>
         </w:rPr>
       </w:pPr>
-      <w:r>
-        <w:rPr>
-          <w:rtl/>
-        </w:rPr>
-        <w:br w:type="page"/>
-      </w:r>
     </w:p>
     <w:p/>
-    <w:p>
-      <w:pPr>
-        <w:pStyle w:val="Heading2"/>
-      </w:pPr>
-      <w:r>
-        <w:rPr>
-          <w:rtl/>
-        </w:rPr>
-        <w:t xml:space="preserve">פתרונות אפשריים. </w:t>
-      </w:r>
-      <w:r>
-        <w:rPr>
-          <w:rFonts w:hint="cs"/>
-          <w:rtl/>
-        </w:rPr>
-        <w:t>(</w:t>
-      </w:r>
-      <w:r>
-        <w:rPr>
-          <w:rtl/>
-        </w:rPr>
-        <w:t>נא ציין פתרונו</w:t>
-      </w:r>
-      <w:r>
-        <w:rPr>
-          <w:rtl/>
-        </w:rPr>
-        <w:t>ת אפשריים וחלופות ארכיטקטוניות</w:t>
-      </w:r>
-      <w:r>
-        <w:rPr>
-          <w:rFonts w:hint="cs"/>
-          <w:rtl/>
-        </w:rPr>
-        <w:t>)</w:t>
-      </w:r>
-    </w:p>
-    <w:p>
-      <w:pPr>
-        <w:ind w:left="1107" w:firstLine="0"/>
-        <w:rPr>
-          <w:szCs w:val="26"/>
-          <w:rtl/>
-        </w:rPr>
-      </w:pPr>
-      <w:r>
-        <w:rPr>
-          <w:rFonts w:hint="cs"/>
-          <w:szCs w:val="26"/>
-          <w:rtl/>
-        </w:rPr>
-        <w:t xml:space="preserve">ארגון הזמן , למידת הספריות האמורות וחלוקה נכונה של זמן הפיתוח יסייעו לנו להשתלט על </w:t>
-      </w:r>
-      <w:r>
-        <w:rPr>
-          <w:rFonts w:hint="cs"/>
-          <w:szCs w:val="26"/>
-          <w:rtl/>
-        </w:rPr>
-        <w:t>הפרויקט</w:t>
-      </w:r>
-      <w:r>
-        <w:rPr>
-          <w:rFonts w:hint="cs"/>
-          <w:szCs w:val="26"/>
-          <w:rtl/>
-        </w:rPr>
-        <w:t xml:space="preserve"> תוך לקיחה של מרווחי זמן בין </w:t>
-      </w:r>
-      <w:r>
-        <w:rPr>
-          <w:rFonts w:hint="cs"/>
-          <w:szCs w:val="26"/>
-          <w:rtl/>
-        </w:rPr>
-        <w:t>אירועי</w:t>
-      </w:r>
-      <w:r>
-        <w:rPr>
-          <w:rFonts w:hint="eastAsia"/>
-          <w:szCs w:val="26"/>
-          <w:rtl/>
-        </w:rPr>
-        <w:t>ם</w:t>
-      </w:r>
-      <w:r>
-        <w:rPr>
-          <w:rFonts w:hint="cs"/>
-          <w:szCs w:val="26"/>
-          <w:rtl/>
-        </w:rPr>
-        <w:t xml:space="preserve"> בלתי צפויים</w:t>
-      </w:r>
-    </w:p>
     <w:p>
       <w:pPr>
         <w:ind w:left="1107" w:firstLine="0"/>
@@ -23683,7 +23926,26 @@
           <w:u w:val="single"/>
         </w:rPr>
         <w:br/>
-        <w:t>Packet Capture and Analysis – Real Time Flow</w:t>
+      </w:r>
+      <w:r>
+        <w:rPr>
+          <w:b/>
+          <w:bCs/>
+          <w:sz w:val="26"/>
+          <w:szCs w:val="26"/>
+          <w:u w:val="single"/>
+        </w:rPr>
+        <w:t>TCP</w:t>
+      </w:r>
+      <w:r>
+        <w:rPr>
+          <w:b/>
+          <w:bCs/>
+          <w:sz w:val="26"/>
+          <w:szCs w:val="26"/>
+          <w:u w:val="single"/>
+        </w:rPr>
+        <w:t xml:space="preserve"> Capture and Analysis – Real Time Flow</w:t>
       </w:r>
     </w:p>
     <w:p/>
@@ -23698,308 +23960,14 @@
       <w:r>
         <w:rPr>
           <w:noProof/>
+          <w:rtl/>
           <w:lang w:val="en-GB" w:eastAsia="en-GB" w:bidi="ar-SA"/>
         </w:rPr>
-        <mc:AlternateContent>
-          <mc:Choice Requires="wpi">
-            <w:drawing>
-              <wp:anchor distT="0" distB="0" distL="114300" distR="114300" simplePos="0" relativeHeight="251679744" behindDoc="0" locked="0" layoutInCell="1" allowOverlap="1" wp14:anchorId="0EC08D98" wp14:editId="6BAF9156">
-                <wp:simplePos x="0" y="0"/>
-                <wp:positionH relativeFrom="column">
-                  <wp:posOffset>2820710</wp:posOffset>
-                </wp:positionH>
-                <wp:positionV relativeFrom="paragraph">
-                  <wp:posOffset>1332310</wp:posOffset>
-                </wp:positionV>
-                <wp:extent cx="218880" cy="132480"/>
-                <wp:effectExtent l="57150" t="38100" r="67310" b="58420"/>
-                <wp:wrapNone/>
-                <wp:docPr id="18" name="דיו 18"/>
-                <wp:cNvGraphicFramePr/>
-                <a:graphic xmlns:a="http://schemas.openxmlformats.org/drawingml/2006/main">
-                  <a:graphicData uri="http://schemas.microsoft.com/office/word/2010/wordprocessingInk">
-                    <w14:contentPart bwMode="auto" r:id="rId26">
-                      <w14:nvContentPartPr>
-                        <w14:cNvContentPartPr/>
-                      </w14:nvContentPartPr>
-                      <w14:xfrm>
-                        <a:off x="0" y="0"/>
-                        <a:ext cx="218880" cy="132480"/>
-                      </w14:xfrm>
-                    </w14:contentPart>
-                  </a:graphicData>
-                </a:graphic>
-              </wp:anchor>
-            </w:drawing>
-          </mc:Choice>
-          <mc:Fallback>
-            <w:pict>
-              <v:shapetype w14:anchorId="488A2138" id="_x0000_t75" coordsize="21600,21600" o:spt="75" o:preferrelative="t" path="m@4@5l@4@11@9@11@9@5xe" filled="f" stroked="f">
-                <v:stroke joinstyle="miter"/>
-                <v:formulas>
-                  <v:f eqn="if lineDrawn pixelLineWidth 0"/>
-                  <v:f eqn="sum @0 1 0"/>
-                  <v:f eqn="sum 0 0 @1"/>
-                  <v:f eqn="prod @2 1 2"/>
-                  <v:f eqn="prod @3 21600 pixelWidth"/>
-                  <v:f eqn="prod @3 21600 pixelHeight"/>
-                  <v:f eqn="sum @0 0 1"/>
-                  <v:f eqn="prod @6 1 2"/>
-                  <v:f eqn="prod @7 21600 pixelWidth"/>
-                  <v:f eqn="sum @8 21600 0"/>
-                  <v:f eqn="prod @7 21600 pixelHeight"/>
-                  <v:f eqn="sum @10 21600 0"/>
-                </v:formulas>
-                <v:path o:extrusionok="f" gradientshapeok="t" o:connecttype="rect"/>
-                <o:lock v:ext="edit" aspectratio="t"/>
-              </v:shapetype>
-              <v:shape id="דיו 18" o:spid="_x0000_s1026" type="#_x0000_t75" style="position:absolute;left:0;text-align:left;margin-left:220.9pt;margin-top:103.7pt;width:19.65pt;height:12.85pt;z-index:251679744;visibility:visible;mso-wrap-style:square;mso-wrap-distance-left:9pt;mso-wrap-distance-top:0;mso-wrap-distance-right:9pt;mso-wrap-distance-bottom:0;mso-position-horizontal:absolute;mso-position-horizontal-relative:text;mso-position-vertical:absolute;mso-position-vertical-relative:text" o:gfxdata="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">
-                <v:imagedata r:id="rId29" o:title=""/>
-              </v:shape>
-            </w:pict>
-          </mc:Fallback>
-        </mc:AlternateContent>
-      </w:r>
-      <w:r>
-        <w:rPr>
-          <w:noProof/>
-          <w:lang w:val="en-GB" w:eastAsia="en-GB" w:bidi="ar-SA"/>
-        </w:rPr>
-        <mc:AlternateContent>
-          <mc:Choice Requires="wpi">
-            <w:drawing>
-              <wp:anchor distT="0" distB="0" distL="114300" distR="114300" simplePos="0" relativeHeight="251678720" behindDoc="0" locked="0" layoutInCell="1" allowOverlap="1" wp14:anchorId="20A874EB" wp14:editId="0C39B5E1">
-                <wp:simplePos x="0" y="0"/>
-                <wp:positionH relativeFrom="column">
-                  <wp:posOffset>3359270</wp:posOffset>
-                </wp:positionH>
-                <wp:positionV relativeFrom="paragraph">
-                  <wp:posOffset>1413670</wp:posOffset>
-                </wp:positionV>
-                <wp:extent cx="492840" cy="128520"/>
-                <wp:effectExtent l="57150" t="38100" r="59690" b="62230"/>
-                <wp:wrapNone/>
-                <wp:docPr id="17" name="דיו 17"/>
-                <wp:cNvGraphicFramePr/>
-                <a:graphic xmlns:a="http://schemas.openxmlformats.org/drawingml/2006/main">
-                  <a:graphicData uri="http://schemas.microsoft.com/office/word/2010/wordprocessingInk">
-                    <w14:contentPart bwMode="auto" r:id="rId30">
-                      <w14:nvContentPartPr>
-                        <w14:cNvContentPartPr/>
-                      </w14:nvContentPartPr>
-                      <w14:xfrm>
-                        <a:off x="0" y="0"/>
-                        <a:ext cx="492840" cy="128520"/>
-                      </w14:xfrm>
-                    </w14:contentPart>
-                  </a:graphicData>
-                </a:graphic>
-              </wp:anchor>
-            </w:drawing>
-          </mc:Choice>
-          <mc:Fallback>
-            <w:pict>
-              <v:shape w14:anchorId="6C700189" id="דיו 17" o:spid="_x0000_s1026" type="#_x0000_t75" style="position:absolute;left:0;text-align:left;margin-left:263.3pt;margin-top:110.1pt;width:41.2pt;height:12.5pt;z-index:251678720;visibility:visible;mso-wrap-style:square;mso-wrap-distance-left:9pt;mso-wrap-distance-top:0;mso-wrap-distance-right:9pt;mso-wrap-distance-bottom:0;mso-position-horizontal:absolute;mso-position-horizontal-relative:text;mso-position-vertical:absolute;mso-position-vertical-relative:text" o:gfxdata="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">
-                <v:imagedata r:id="rId31" o:title=""/>
-              </v:shape>
-            </w:pict>
-          </mc:Fallback>
-        </mc:AlternateContent>
-      </w:r>
-      <w:r>
-        <w:rPr>
-          <w:noProof/>
-          <w:lang w:val="en-GB" w:eastAsia="en-GB" w:bidi="ar-SA"/>
-        </w:rPr>
-        <mc:AlternateContent>
-          <mc:Choice Requires="wpi">
-            <w:drawing>
-              <wp:anchor distT="0" distB="0" distL="114300" distR="114300" simplePos="0" relativeHeight="251677696" behindDoc="0" locked="0" layoutInCell="1" allowOverlap="1" wp14:anchorId="5A70DF95" wp14:editId="0767E04D">
-                <wp:simplePos x="0" y="0"/>
-                <wp:positionH relativeFrom="column">
-                  <wp:posOffset>3247310</wp:posOffset>
-                </wp:positionH>
-                <wp:positionV relativeFrom="paragraph">
-                  <wp:posOffset>1210270</wp:posOffset>
-                </wp:positionV>
-                <wp:extent cx="138240" cy="401760"/>
-                <wp:effectExtent l="38100" t="38100" r="52705" b="55880"/>
-                <wp:wrapNone/>
-                <wp:docPr id="16" name="דיו 16"/>
-                <wp:cNvGraphicFramePr/>
-                <a:graphic xmlns:a="http://schemas.openxmlformats.org/drawingml/2006/main">
-                  <a:graphicData uri="http://schemas.microsoft.com/office/word/2010/wordprocessingInk">
-                    <w14:contentPart bwMode="auto" r:id="rId32">
-                      <w14:nvContentPartPr>
-                        <w14:cNvContentPartPr/>
-                      </w14:nvContentPartPr>
-                      <w14:xfrm>
-                        <a:off x="0" y="0"/>
-                        <a:ext cx="138240" cy="401760"/>
-                      </w14:xfrm>
-                    </w14:contentPart>
-                  </a:graphicData>
-                </a:graphic>
-              </wp:anchor>
-            </w:drawing>
-          </mc:Choice>
-          <mc:Fallback>
-            <w:pict>
-              <v:shape w14:anchorId="18155EA3" id="דיו 16" o:spid="_x0000_s1026" type="#_x0000_t75" style="position:absolute;left:0;text-align:left;margin-left:254.5pt;margin-top:94.1pt;width:13.3pt;height:34.05pt;z-index:251677696;visibility:visible;mso-wrap-style:square;mso-wrap-distance-left:9pt;mso-wrap-distance-top:0;mso-wrap-distance-right:9pt;mso-wrap-distance-bottom:0;mso-position-horizontal:absolute;mso-position-horizontal-relative:text;mso-position-vertical:absolute;mso-position-vertical-relative:text" o:gfxdata="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">
-                <v:imagedata r:id="rId33" o:title=""/>
-              </v:shape>
-            </w:pict>
-          </mc:Fallback>
-        </mc:AlternateContent>
-      </w:r>
-      <w:r>
-        <w:rPr>
-          <w:noProof/>
-          <w:lang w:val="en-GB" w:eastAsia="en-GB" w:bidi="ar-SA"/>
-        </w:rPr>
-        <mc:AlternateContent>
-          <mc:Choice Requires="wpi">
-            <w:drawing>
-              <wp:anchor distT="0" distB="0" distL="114300" distR="114300" simplePos="0" relativeHeight="251676672" behindDoc="0" locked="0" layoutInCell="1" allowOverlap="1" wp14:anchorId="03DDA244" wp14:editId="79AE0209">
-                <wp:simplePos x="0" y="0"/>
-                <wp:positionH relativeFrom="column">
-                  <wp:posOffset>3044270</wp:posOffset>
-                </wp:positionH>
-                <wp:positionV relativeFrom="paragraph">
-                  <wp:posOffset>1210270</wp:posOffset>
-                </wp:positionV>
-                <wp:extent cx="193320" cy="416880"/>
-                <wp:effectExtent l="57150" t="57150" r="54610" b="59690"/>
-                <wp:wrapNone/>
-                <wp:docPr id="15" name="דיו 15"/>
-                <wp:cNvGraphicFramePr/>
-                <a:graphic xmlns:a="http://schemas.openxmlformats.org/drawingml/2006/main">
-                  <a:graphicData uri="http://schemas.microsoft.com/office/word/2010/wordprocessingInk">
-                    <w14:contentPart bwMode="auto" r:id="rId34">
-                      <w14:nvContentPartPr>
-                        <w14:cNvContentPartPr/>
-                      </w14:nvContentPartPr>
-                      <w14:xfrm>
-                        <a:off x="0" y="0"/>
-                        <a:ext cx="193320" cy="416880"/>
-                      </w14:xfrm>
-                    </w14:contentPart>
-                  </a:graphicData>
-                </a:graphic>
-              </wp:anchor>
-            </w:drawing>
-          </mc:Choice>
-          <mc:Fallback>
-            <w:pict>
-              <v:shape w14:anchorId="45115E5F" id="דיו 15" o:spid="_x0000_s1026" type="#_x0000_t75" style="position:absolute;left:0;text-align:left;margin-left:238.5pt;margin-top:94.1pt;width:17.6pt;height:35.25pt;z-index:251676672;visibility:visible;mso-wrap-style:square;mso-wrap-distance-left:9pt;mso-wrap-distance-top:0;mso-wrap-distance-right:9pt;mso-wrap-distance-bottom:0;mso-position-horizontal:absolute;mso-position-horizontal-relative:text;mso-position-vertical:absolute;mso-position-vertical-relative:text" o:gfxdata="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">
-                <v:imagedata r:id="rId35" o:title=""/>
-              </v:shape>
-            </w:pict>
-          </mc:Fallback>
-        </mc:AlternateContent>
-      </w:r>
-      <w:r>
-        <w:rPr>
-          <w:noProof/>
-          <w:lang w:val="en-GB" w:eastAsia="en-GB" w:bidi="ar-SA"/>
-        </w:rPr>
-        <mc:AlternateContent>
-          <mc:Choice Requires="wpi">
-            <w:drawing>
-              <wp:anchor distT="0" distB="0" distL="114300" distR="114300" simplePos="0" relativeHeight="251675648" behindDoc="0" locked="0" layoutInCell="1" allowOverlap="1" wp14:anchorId="39B083CD" wp14:editId="56C29CB9">
-                <wp:simplePos x="0" y="0"/>
-                <wp:positionH relativeFrom="column">
-                  <wp:posOffset>2856350</wp:posOffset>
-                </wp:positionH>
-                <wp:positionV relativeFrom="paragraph">
-                  <wp:posOffset>753070</wp:posOffset>
-                </wp:positionV>
-                <wp:extent cx="122760" cy="188640"/>
-                <wp:effectExtent l="38100" t="57150" r="29845" b="59055"/>
-                <wp:wrapNone/>
-                <wp:docPr id="14" name="דיו 14"/>
-                <wp:cNvGraphicFramePr/>
-                <a:graphic xmlns:a="http://schemas.openxmlformats.org/drawingml/2006/main">
-                  <a:graphicData uri="http://schemas.microsoft.com/office/word/2010/wordprocessingInk">
-                    <w14:contentPart bwMode="auto" r:id="rId36">
-                      <w14:nvContentPartPr>
-                        <w14:cNvContentPartPr/>
-                      </w14:nvContentPartPr>
-                      <w14:xfrm>
-                        <a:off x="0" y="0"/>
-                        <a:ext cx="122760" cy="188640"/>
-                      </w14:xfrm>
-                    </w14:contentPart>
-                  </a:graphicData>
-                </a:graphic>
-              </wp:anchor>
-            </w:drawing>
-          </mc:Choice>
-          <mc:Fallback>
-            <w:pict>
-              <v:shape w14:anchorId="5EFB82CD" id="דיו 14" o:spid="_x0000_s1026" type="#_x0000_t75" style="position:absolute;left:0;text-align:left;margin-left:223.7pt;margin-top:58.1pt;width:12.05pt;height:17.25pt;z-index:251675648;visibility:visible;mso-wrap-style:square;mso-wrap-distance-left:9pt;mso-wrap-distance-top:0;mso-wrap-distance-right:9pt;mso-wrap-distance-bottom:0;mso-position-horizontal:absolute;mso-position-horizontal-relative:text;mso-position-vertical:absolute;mso-position-vertical-relative:text" o:gfxdata="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">
-                <v:imagedata r:id="rId37" o:title=""/>
-              </v:shape>
-            </w:pict>
-          </mc:Fallback>
-        </mc:AlternateContent>
-      </w:r>
-      <w:r>
-        <w:rPr>
-          <w:noProof/>
-          <w:lang w:val="en-GB" w:eastAsia="en-GB" w:bidi="ar-SA"/>
-        </w:rPr>
-        <mc:AlternateContent>
-          <mc:Choice Requires="wpi">
-            <w:drawing>
-              <wp:anchor distT="0" distB="0" distL="114300" distR="114300" simplePos="0" relativeHeight="251674624" behindDoc="0" locked="0" layoutInCell="1" allowOverlap="1" wp14:anchorId="4FF8A206" wp14:editId="4A621723">
-                <wp:simplePos x="0" y="0"/>
-                <wp:positionH relativeFrom="column">
-                  <wp:posOffset>1059590</wp:posOffset>
-                </wp:positionH>
-                <wp:positionV relativeFrom="paragraph">
-                  <wp:posOffset>638590</wp:posOffset>
-                </wp:positionV>
-                <wp:extent cx="1903680" cy="1110600"/>
-                <wp:effectExtent l="57150" t="57150" r="20955" b="52070"/>
-                <wp:wrapNone/>
-                <wp:docPr id="3" name="דיו 3"/>
-                <wp:cNvGraphicFramePr/>
-                <a:graphic xmlns:a="http://schemas.openxmlformats.org/drawingml/2006/main">
-                  <a:graphicData uri="http://schemas.microsoft.com/office/word/2010/wordprocessingInk">
-                    <w14:contentPart bwMode="auto" r:id="rId38">
-                      <w14:nvContentPartPr>
-                        <w14:cNvContentPartPr/>
-                      </w14:nvContentPartPr>
-                      <w14:xfrm>
-                        <a:off x="0" y="0"/>
-                        <a:ext cx="1903680" cy="1110600"/>
-                      </w14:xfrm>
-                    </w14:contentPart>
-                  </a:graphicData>
-                </a:graphic>
-              </wp:anchor>
-            </w:drawing>
-          </mc:Choice>
-          <mc:Fallback>
-            <w:pict>
-              <v:shape w14:anchorId="766B9794" id="דיו 3" o:spid="_x0000_s1026" type="#_x0000_t75" style="position:absolute;left:0;text-align:left;margin-left:82.25pt;margin-top:49.1pt;width:152.35pt;height:89.9pt;z-index:251674624;visibility:visible;mso-wrap-style:square;mso-wrap-distance-left:9pt;mso-wrap-distance-top:0;mso-wrap-distance-right:9pt;mso-wrap-distance-bottom:0;mso-position-horizontal:absolute;mso-position-horizontal-relative:text;mso-position-vertical:absolute;mso-position-vertical-relative:text" o:gfxdata="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">
-                <v:imagedata r:id="rId39" o:title=""/>
-              </v:shape>
-            </w:pict>
-          </mc:Fallback>
-        </mc:AlternateContent>
-      </w:r>
-      <w:r>
-        <w:rPr>
-          <w:noProof/>
-          <w:lang w:val="en-GB" w:eastAsia="en-GB" w:bidi="ar-SA"/>
-        </w:rPr>
         <w:drawing>
-          <wp:inline distT="0" distB="0" distL="0" distR="0" wp14:anchorId="35311E17" wp14:editId="46DEAD04">
-            <wp:extent cx="5038090" cy="6650474"/>
+          <wp:inline distT="0" distB="0" distL="0" distR="0" wp14:anchorId="03A0F6DE" wp14:editId="6719BD92">
+            <wp:extent cx="2785163" cy="6743700"/>
             <wp:effectExtent l="0" t="0" r="0" b="0"/>
-            <wp:docPr id="887273601" name="Picture 2"/>
+            <wp:docPr id="19" name="Picture 19"/>
             <wp:cNvGraphicFramePr>
               <a:graphicFrameLocks xmlns:a="http://schemas.openxmlformats.org/drawingml/2006/main" noChangeAspect="1"/>
             </wp:cNvGraphicFramePr>
@@ -24007,11 +23975,11 @@
               <a:graphicData uri="http://schemas.openxmlformats.org/drawingml/2006/picture">
                 <pic:pic xmlns:pic="http://schemas.openxmlformats.org/drawingml/2006/picture">
                   <pic:nvPicPr>
-                    <pic:cNvPr id="887273601" name="Picture 887273601"/>
+                    <pic:cNvPr id="19" name="Activity.drawio.png"/>
                     <pic:cNvPicPr/>
                   </pic:nvPicPr>
                   <pic:blipFill>
-                    <a:blip r:embed="rId40">
+                    <a:blip r:embed="rId26">
                       <a:extLst>
                         <a:ext uri="{28A0092B-C50C-407E-A947-70E740481C1C}">
                           <a14:useLocalDpi xmlns:a14="http://schemas.microsoft.com/office/drawing/2010/main" val="0"/>
@@ -24025,7 +23993,7 @@
                   <pic:spPr>
                     <a:xfrm>
                       <a:off x="0" y="0"/>
-                      <a:ext cx="5042798" cy="6656688"/>
+                      <a:ext cx="2792304" cy="6760991"/>
                     </a:xfrm>
                     <a:prstGeom prst="rect">
                       <a:avLst/>
@@ -24174,14 +24142,17 @@
       </w:pPr>
       <w:r>
         <w:rPr>
+          <w:rtl/>
+        </w:rPr>
+        <w:t>ביישום זה, איסוף הנתונים מהווה מרכיב מרכזי לצורך זיהוי אנומליות. קיימים מספר מצבים שבהם ניתן לאסוף נתונים נוספים, וזאת במטרה להבטיח כי הדיווחים למשתמש יהיו מדויקים ומבוססים יותר. הנתונים הרלוונטיים מוצגים בטבלה שלעיל</w:t>
+      </w:r>
+      <w:r>
+        <w:t>.</w:t>
+      </w:r>
+      <w:r>
+        <w:rPr>
           <w:rFonts w:hint="cs"/>
-          <w:rtl/>
-        </w:rPr>
-        <w:t>באפליקציה זו איסוף נתונים על מנת להעיר על אנומאליות הוא עיקר ישנו אוסף של מקרים שבהן ניתן לאסוף נתונים על מנת שדיווחינו למשתמש יהיו מדויקים יותר אותם נתונים נמצאים בטבלה הנ"ל</w:t>
-      </w:r>
-      <w:r>
-        <w:rPr>
-          <w:rFonts w:hint="cs"/>
+          <w:highlight w:val="yellow"/>
           <w:rtl/>
         </w:rPr>
         <w:t xml:space="preserve"> </w:t>
@@ -24332,10 +24303,30 @@
             </w:pPr>
             <w:r>
               <w:rPr>
-                <w:rFonts w:hint="cs"/>
-                <w:rtl/>
-              </w:rPr>
-              <w:t>הנני מאחסן את הנתונים הללו לשם זיהוי אנומאליות בשימוש משאבים אותם ממוצעים גם מאוחסנים עם סטיית תקן לשם דיווח מדויק יותר על שימוש יתר</w:t>
+                <w:rtl/>
+              </w:rPr>
+              <w:t>הנתונים נאספים באמצעות מנגנון לניטור משאבים</w:t>
+            </w:r>
+            <w:r>
+              <w:t xml:space="preserve"> (CPU, RAM, </w:t>
+            </w:r>
+            <w:r>
+              <w:rPr>
+                <w:rtl/>
+              </w:rPr>
+              <w:t>אחסון</w:t>
+            </w:r>
+            <w:r>
+              <w:t xml:space="preserve">). </w:t>
+            </w:r>
+            <w:r>
+              <w:rPr>
+                <w:rtl/>
+              </w:rPr>
+              <w:t>הערכים נשמרים במסד הנתונים יחד עם חישוב סטיית תקן, במטרה לאפשר זיהוי אנומליות בשימוש חריג ודיווח מדויק יותר על עומסי יתר. עבור כל משאב מתועדת גם כמות הפעמים שבה המשתמש ביקש לצפות באחוזי השימוש בו, וכן נשמר סכום כלל התוצאות שנמדדו עבור אותו משאב</w:t>
+            </w:r>
+            <w:r>
+              <w:t>.</w:t>
             </w:r>
           </w:p>
         </w:tc>
@@ -24374,24 +24365,9 @@
             </w:pPr>
             <w:r>
               <w:rPr>
-                <w:rFonts w:hint="cs"/>
-                <w:rtl/>
-              </w:rPr>
-              <w:t xml:space="preserve">על מנת לתת גישה למשתמש לראות את </w:t>
-            </w:r>
-            <w:r>
-              <w:rPr>
-                <w:rFonts w:hint="cs"/>
-                <w:rtl/>
-              </w:rPr>
-              <w:t>היסטורית</w:t>
-            </w:r>
-            <w:r>
-              <w:rPr>
-                <w:rFonts w:hint="cs"/>
-                <w:rtl/>
-              </w:rPr>
-              <w:t xml:space="preserve"> הקבצים אשר הוא בדק אנו שומרים את שם הקובץ, תאריך ביצוע המשתמש לבדיקה, ואת תוצאת הבדיקה במסדי הנתונים</w:t>
+                <w:rtl/>
+              </w:rPr>
+              <w:t>בעת שהמשתמש מבצע בדיקת קובץ, נשמרים במסד הנתונים שם הקובץ, תאריך הבדיקה ותוצאת הסריקה. שמירה זו מאפשרת למשתמש גישה להיסטוריית הבדיקות לצורך מעקב ובקרה</w:t>
             </w:r>
           </w:p>
         </w:tc>
@@ -24430,10 +24406,21 @@
             </w:pPr>
             <w:r>
               <w:rPr>
-                <w:rFonts w:hint="cs"/>
-                <w:rtl/>
-              </w:rPr>
-              <w:t>נתוני דפוסים חשודים נשמרים במסד נתונים לשם גישה להיסטורית הפקטות ולשם זיהוי "פטרנים" חשודים</w:t>
+                <w:rtl/>
+              </w:rPr>
+              <w:t>במהלך ניתוח תעבורת הרשת נאספים פקטות</w:t>
+            </w:r>
+            <w:r>
+              <w:t xml:space="preserve"> (Packets) </w:t>
+            </w:r>
+            <w:r>
+              <w:rPr>
+                <w:rtl/>
+              </w:rPr>
+              <w:t>ומסווגים לפי פרמטרים טכניים כגון: פורטים, פרוטוקולים, ותדירות הופעה. הנתונים נשמרים במסד הנתונים לצורך זיהוי "פטרנים" חשודים, איתור ניסיונות תקיפה, ומתן אפשרות לגישה להיסטוריית התעבורה</w:t>
+            </w:r>
+            <w:r>
+              <w:t>.</w:t>
             </w:r>
           </w:p>
         </w:tc>
@@ -24472,10 +24459,12 @@
             </w:pPr>
             <w:r>
               <w:rPr>
-                <w:rFonts w:hint="cs"/>
-                <w:rtl/>
-              </w:rPr>
-              <w:t>נתוני משתמש כמו מייל סיסמא מוצפנת נשמרים במסד הנתונים משום שהתכנה מספקת את היכולת לאוסף של משתמשים להשתמש בה אותה תכנה צריכה לספק את היכולת לצור יותר מפרופיל אחד</w:t>
+                <w:rtl/>
+              </w:rPr>
+              <w:t>פרטי המשתמשים (דוא״ל, סיסמה מוצפנת) נשמרים במסד הנתונים, כדי לאפשר למערכת לנהל מספר פרופילים. ההצפנה מבטיחה אבטחת מידע ומניעת גישה לא מורשית</w:t>
+            </w:r>
+            <w:r>
+              <w:t>.</w:t>
             </w:r>
           </w:p>
         </w:tc>
@@ -24528,46 +24517,47 @@
       </w:pPr>
       <w:r>
         <w:rPr>
-          <w:sz w:val="26"/>
-          <w:szCs w:val="26"/>
-          <w:rtl/>
-        </w:rPr>
-        <w:t xml:space="preserve">אצלנו הפריטים הרגישים ביותר הם פרטי המשתמש בעיקר סיסמאות הפרופילים שהמשתמשים יצרו. בשל הצפנת הסיסמאות השתמשנו בספריית </w:t>
-      </w:r>
-      <w:r>
-        <w:rPr>
-          <w:sz w:val="26"/>
-          <w:szCs w:val="26"/>
-          <w:lang w:bidi="ar-JO"/>
+          <w:rtl/>
+        </w:rPr>
+        <w:t xml:space="preserve">הפריטים הרגישים ביותר במערכת הם פרטי המשתמשים, ובעיקר סיסמאות הפרופילים שנוצרו. לשם אבטחתן, מיושמת בצד השרת ספריית </w:t>
+      </w:r>
+      <w:r>
+        <w:rPr>
+          <w:rStyle w:val="Strong"/>
         </w:rPr>
         <w:t>BCrypt.Net</w:t>
       </w:r>
       <w:r>
-        <w:rPr>
-          <w:sz w:val="26"/>
-          <w:szCs w:val="26"/>
-          <w:rtl/>
-        </w:rPr>
-        <w:t xml:space="preserve"> בצד השרת לשם ביצוע </w:t>
-      </w:r>
-      <w:r>
-        <w:rPr>
-          <w:sz w:val="26"/>
-          <w:szCs w:val="26"/>
-          <w:lang w:bidi="ar-JO"/>
+        <w:t xml:space="preserve">, </w:t>
+      </w:r>
+      <w:r>
+        <w:rPr>
+          <w:rtl/>
+        </w:rPr>
+        <w:t xml:space="preserve">המשמשת לביצוע </w:t>
+      </w:r>
+      <w:r>
+        <w:rPr>
+          <w:rStyle w:val="Strong"/>
         </w:rPr>
         <w:t>Hashing</w:t>
       </w:r>
       <w:r>
-        <w:rPr>
-          <w:sz w:val="26"/>
-          <w:szCs w:val="26"/>
-          <w:rtl/>
-        </w:rPr>
-        <w:t xml:space="preserve"> לסיסמאות אלו</w:t>
-      </w:r>
-      <w:r>
-        <w:rPr>
+        <w:t xml:space="preserve"> </w:t>
+      </w:r>
+      <w:r>
+        <w:rPr>
+          <w:rtl/>
+        </w:rPr>
+        <w:t>לסיסמאות ובכך מבטיחה הגנה מפני חשיפה לא מורשית</w:t>
+      </w:r>
+      <w:r>
+        <w:t>.</w:t>
+      </w:r>
+      <w:r>
+        <w:rPr>
+          <w:rFonts w:hint="cs"/>
+          <w:highlight w:val="yellow"/>
           <w:rtl/>
         </w:rPr>
         <w:t xml:space="preserve"> </w:t>
@@ -24751,9 +24741,10 @@
             </w:pPr>
             <w:r>
               <w:rPr>
-                <w:rtl/>
-              </w:rPr>
-              <w:t>150</w:t>
+                <w:rFonts w:hint="cs"/>
+                <w:rtl/>
+              </w:rPr>
+              <w:t>100</w:t>
             </w:r>
           </w:p>
         </w:tc>
@@ -24798,9 +24789,11 @@
             </w:pPr>
             <w:r>
               <w:rPr>
-                <w:rtl/>
-              </w:rPr>
-              <w:t>150</w:t>
+                <w:rFonts w:hint="cs"/>
+                <w:rtl/>
+              </w:rPr>
+              <w:lastRenderedPageBreak/>
+              <w:t>100</w:t>
             </w:r>
           </w:p>
         </w:tc>
@@ -24845,10 +24838,13 @@
             </w:pPr>
             <w:r>
               <w:rPr>
-                <w:rtl/>
-              </w:rPr>
-              <w:t>100</w:t>
-            </w:r>
+                <w:rFonts w:hint="cs"/>
+                <w:rtl/>
+              </w:rPr>
+              <w:t>50</w:t>
+            </w:r>
+            <w:bookmarkStart w:id="0" w:name="_GoBack"/>
+            <w:bookmarkEnd w:id="0"/>
           </w:p>
         </w:tc>
         <w:tc>
@@ -25444,8 +25440,6 @@
         </w:rPr>
         <w:t xml:space="preserve"> </w:t>
       </w:r>
-      <w:bookmarkStart w:id="0" w:name="_GoBack"/>
-      <w:bookmarkEnd w:id="0"/>
     </w:p>
     <w:p>
       <w:pPr>
@@ -27434,7 +27428,7 @@
               </wp:inline>
             </w:drawing>
           </mc:Choice>
-          <mc:Fallback xmlns:w16sdtfl="http://schemas.microsoft.com/office/word/2024/wordml/sdtformatlock" xmlns:w16sdtdh="http://schemas.microsoft.com/office/word/2020/wordml/sdtdatahash" xmlns:w16du="http://schemas.microsoft.com/office/word/2023/wordml/word16du" xmlns:w16="http://schemas.microsoft.com/office/word/2018/wordml" xmlns:w16cid="http://schemas.microsoft.com/office/word/2016/wordml/cid" xmlns:w16cex="http://schemas.microsoft.com/office/word/2018/wordml/cex" xmlns:oel="http://schemas.microsoft.com/office/2019/extlst" xmlns:am3d="http://schemas.microsoft.com/office/drawing/2017/model3d" xmlns:aink="http://schemas.microsoft.com/office/drawing/2016/ink" xmlns:cx8="http://schemas.microsoft.com/office/drawing/2016/5/14/chartex" xmlns:cx7="http://schemas.microsoft.com/office/drawing/2016/5/13/chartex" xmlns:cx6="http://schemas.microsoft.com/office/drawing/2016/5/12/chartex" xmlns:cx5="http://schemas.microsoft.com/office/drawing/2016/5/11/chartex" xmlns:cx4="http://schemas.microsoft.com/office/drawing/2016/5/10/chartex" xmlns:cx3="http://schemas.microsoft.com/office/drawing/2016/5/9/chartex" xmlns:cx2="http://schemas.microsoft.com/office/drawing/2015/10/21/chartex" xmlns:cx1="http://schemas.microsoft.com/office/drawing/2015/9/8/chartex">
+          <mc:Fallback xmlns:cx1="http://schemas.microsoft.com/office/drawing/2015/9/8/chartex" xmlns:cx2="http://schemas.microsoft.com/office/drawing/2015/10/21/chartex" xmlns:cx3="http://schemas.microsoft.com/office/drawing/2016/5/9/chartex" xmlns:cx4="http://schemas.microsoft.com/office/drawing/2016/5/10/chartex" xmlns:cx5="http://schemas.microsoft.com/office/drawing/2016/5/11/chartex" xmlns:cx6="http://schemas.microsoft.com/office/drawing/2016/5/12/chartex" xmlns:cx7="http://schemas.microsoft.com/office/drawing/2016/5/13/chartex" xmlns:cx8="http://schemas.microsoft.com/office/drawing/2016/5/14/chartex" xmlns:aink="http://schemas.microsoft.com/office/drawing/2016/ink" xmlns:am3d="http://schemas.microsoft.com/office/drawing/2017/model3d" xmlns:oel="http://schemas.microsoft.com/office/2019/extlst" xmlns:w16cex="http://schemas.microsoft.com/office/word/2018/wordml/cex" xmlns:w16cid="http://schemas.microsoft.com/office/word/2016/wordml/cid" xmlns:w16="http://schemas.microsoft.com/office/word/2018/wordml" xmlns:w16du="http://schemas.microsoft.com/office/word/2023/wordml/word16du" xmlns:w16sdtdh="http://schemas.microsoft.com/office/word/2020/wordml/sdtdatahash" xmlns:w16sdtfl="http://schemas.microsoft.com/office/word/2024/wordml/sdtformatlock">
             <w:pict>
               <v:group w14:anchorId="0DA9195E" id="Group 19925" o:spid="_x0000_s1026" style="width:461.85pt;height:1.45pt;mso-position-horizontal-relative:char;mso-position-vertical-relative:line" coordsize="58656,182" o:gfxdata="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">
                 <v:shape id="Shape 86087" o:spid="_x0000_s1027" style="position:absolute;width:58656;height:182;visibility:visible;mso-wrap-style:square;v-text-anchor:top" coordsize="5865622,18288" o:gfxdata="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" path="m,l5865622,r,18288l,18288,,e" fillcolor="black" stroked="f" strokeweight="0">
@@ -27544,9 +27538,9 @@
       </w:pPr>
     </w:p>
     <w:sectPr>
-      <w:footerReference w:type="even" r:id="rId41"/>
-      <w:footerReference w:type="default" r:id="rId42"/>
-      <w:footerReference w:type="first" r:id="rId43"/>
+      <w:footerReference w:type="even" r:id="rId27"/>
+      <w:footerReference w:type="default" r:id="rId28"/>
+      <w:footerReference w:type="first" r:id="rId29"/>
       <w:pgSz w:w="11906" w:h="16841"/>
       <w:pgMar w:top="724" w:right="1462" w:bottom="289" w:left="1142" w:header="720" w:footer="720" w:gutter="0"/>
       <w:cols w:space="720"/>
@@ -29640,180 +29634,6 @@
 </w:styles>
 </file>
 
-<file path=word/ink/ink1.xml><?xml version="1.0" encoding="utf-8"?>
-<inkml:ink xmlns:inkml="http://www.w3.org/2003/InkML">
-  <inkml:definitions>
-    <inkml:context xml:id="ctx0">
-      <inkml:inkSource xml:id="inkSrc0">
-        <inkml:traceFormat>
-          <inkml:channel name="X" type="integer" max="1920" units="cm"/>
-          <inkml:channel name="Y" type="integer" max="1080" units="cm"/>
-          <inkml:channel name="T" type="integer" max="2.14748E9" units="dev"/>
-        </inkml:traceFormat>
-        <inkml:channelProperties>
-          <inkml:channelProperty channel="X" name="resolution" value="55.81395" units="1/cm"/>
-          <inkml:channelProperty channel="Y" name="resolution" value="55.95855" units="1/cm"/>
-          <inkml:channelProperty channel="T" name="resolution" value="1" units="1/dev"/>
-        </inkml:channelProperties>
-      </inkml:inkSource>
-      <inkml:timestamp xml:id="ts0" timeString="2025-08-26T05:30:50.968"/>
-    </inkml:context>
-    <inkml:brush xml:id="br0">
-      <inkml:brushProperty name="width" value="0.08333" units="cm"/>
-      <inkml:brushProperty name="height" value="0.08333" units="cm"/>
-      <inkml:brushProperty name="color" value="#ED1C24"/>
-      <inkml:brushProperty name="fitToCurve" value="1"/>
-    </inkml:brush>
-  </inkml:definitions>
-  <inkml:trace contextRef="#ctx0" brushRef="#br0">606 366 0,'-14'-14'297,"-15"14"-297,15 0 16,0 0-1,0-14-15,0-1 16,0 15-16,-14-14 16,0 0-1,14 0 1,-1 0 0,1 0-16,0 0 15,0 0 1,0 0-16,0-14 15,0 0 1,0 14 0,0-1-16,14 1 15,0 0 1,-14 14 0,0-14-1,14 0-15,0 0 31,-15 0-15,15 0 15,-14 0 32,14 0-16,-14 14-32,0 0 95,0 0-95,0 0 17,0 0-1,0 0-16,0 0 17,0 0-17,0 0 17,0 0-1,-1 0-16,1 0 32,0 0-15,0 0-17,0 0 32,0 0 0,0 0 94</inkml:trace>
-</inkml:ink>
-</file>
-
-<file path=word/ink/ink2.xml><?xml version="1.0" encoding="utf-8"?>
-<inkml:ink xmlns:inkml="http://www.w3.org/2003/InkML">
-  <inkml:definitions>
-    <inkml:context xml:id="ctx0">
-      <inkml:inkSource xml:id="inkSrc0">
-        <inkml:traceFormat>
-          <inkml:channel name="X" type="integer" max="1920" units="cm"/>
-          <inkml:channel name="Y" type="integer" max="1080" units="cm"/>
-          <inkml:channel name="T" type="integer" max="2.14748E9" units="dev"/>
-        </inkml:traceFormat>
-        <inkml:channelProperties>
-          <inkml:channelProperty channel="X" name="resolution" value="55.81395" units="1/cm"/>
-          <inkml:channelProperty channel="Y" name="resolution" value="55.95855" units="1/cm"/>
-          <inkml:channelProperty channel="T" name="resolution" value="1" units="1/dev"/>
-        </inkml:channelProperties>
-      </inkml:inkSource>
-      <inkml:timestamp xml:id="ts0" timeString="2025-08-26T05:30:47.074"/>
-    </inkml:context>
-    <inkml:brush xml:id="br0">
-      <inkml:brushProperty name="width" value="0.08333" units="cm"/>
-      <inkml:brushProperty name="height" value="0.08333" units="cm"/>
-      <inkml:brushProperty name="color" value="#ED1C24"/>
-      <inkml:brushProperty name="fitToCurve" value="1"/>
-    </inkml:brush>
-  </inkml:definitions>
-  <inkml:trace contextRef="#ctx0" brushRef="#br0">0 352 0,'70'0'172,"1"0"-172,28 0 16,-1 0-16,-27-14 16,-1 14-1,-13 0-15,-29 0 16,14 0-1,1 0-15,-1 0 16,-28 0 0,14 0-16,1 0 15,-1 0-15,0 0 16,-14 0 0,0 0-1,0 0 1,1 0-1,-1 0 17,0-14-1,0 14-15,-14-14-1,14 14 16,0-14-15,0 14 0,-14-14-1,14 14 1,0 0 0,-14-14-1,15 14-15,-1-14 16,0 14-1,-14-15-15,14 15 32,0-14-17,-14 0 1,14 14 0,0 0-16,0 0 31,-14-14-31,14 0 31,1 0-15,-1 14 15,0 0 0,-14-14-31,14 14 16,-14-14-1,14 14 1,0 0 0,-14-14-1,14 14-15,0-15 16,0 1 0,-14 0-1,15 14-15,-1-14 16,-14 0 15,14 0-15,0 0-1,0 14 48,0-14-48,0 14 1,-14-14-16,14 14 16,0 0-16</inkml:trace>
-</inkml:ink>
-</file>
-
-<file path=word/ink/ink3.xml><?xml version="1.0" encoding="utf-8"?>
-<inkml:ink xmlns:inkml="http://www.w3.org/2003/InkML">
-  <inkml:definitions>
-    <inkml:context xml:id="ctx0">
-      <inkml:inkSource xml:id="inkSrc0">
-        <inkml:traceFormat>
-          <inkml:channel name="X" type="integer" max="1920" units="cm"/>
-          <inkml:channel name="Y" type="integer" max="1080" units="cm"/>
-          <inkml:channel name="T" type="integer" max="2.14748E9" units="dev"/>
-        </inkml:traceFormat>
-        <inkml:channelProperties>
-          <inkml:channelProperty channel="X" name="resolution" value="55.81395" units="1/cm"/>
-          <inkml:channelProperty channel="Y" name="resolution" value="55.95855" units="1/cm"/>
-          <inkml:channelProperty channel="T" name="resolution" value="1" units="1/dev"/>
-        </inkml:channelProperties>
-      </inkml:inkSource>
-      <inkml:timestamp xml:id="ts0" timeString="2025-08-26T05:30:43.121"/>
-    </inkml:context>
-    <inkml:brush xml:id="br0">
-      <inkml:brushProperty name="width" value="0.08333" units="cm"/>
-      <inkml:brushProperty name="height" value="0.08333" units="cm"/>
-      <inkml:brushProperty name="color" value="#ED1C24"/>
-      <inkml:brushProperty name="fitToCurve" value="1"/>
-    </inkml:brush>
-  </inkml:definitions>
-  <inkml:trace contextRef="#ctx0" brushRef="#br0">14 0 0,'14'0'187,"15"57"-171,-1-1-16,-14 28 16,14-27-1,-14-1-15,14-28 16,-28 1 0,14 13-16,0-14 15,-14-14 1,0 0-16,0 0 15,0 1-15,0-1 16,0 0 0,0 0 31,14 0-32,-14 0 63,0 0-62,14-14 15,-14 14-15,14-14 31,-14 14-47,0 0 15,15-14 1,-1 29 0,-14-15-16,0 0 15,14 0 1,0 14-16,14-28 15,-14 28 1,-14-14-16,14 1 16,0-1 15,-14 0-15,14 0 46,-14 0-15,0 0-16,0 0-15,-14 0-1,0-14-15,-14 14 32,14 0-32,14 1 15,-28-15-15,14 14 16,14 0 0,-29 0-16,15-14 15,0 14 1,0 0-16,0-14 15,0 14 1,0 0-16,0-14 16,0 14-1,0-14 1,0 14-16,0 0 31,0-14-31,14 15 16,-14-15-1,-1 14 1,1-14 15,14 14-15,-14-14 15,0 0 0,14 14 63</inkml:trace>
-</inkml:ink>
-</file>
-
-<file path=word/ink/ink4.xml><?xml version="1.0" encoding="utf-8"?>
-<inkml:ink xmlns:inkml="http://www.w3.org/2003/InkML">
-  <inkml:definitions>
-    <inkml:context xml:id="ctx0">
-      <inkml:inkSource xml:id="inkSrc0">
-        <inkml:traceFormat>
-          <inkml:channel name="X" type="integer" max="1920" units="cm"/>
-          <inkml:channel name="Y" type="integer" max="1080" units="cm"/>
-          <inkml:channel name="T" type="integer" max="2.14748E9" units="dev"/>
-        </inkml:traceFormat>
-        <inkml:channelProperties>
-          <inkml:channelProperty channel="X" name="resolution" value="55.81395" units="1/cm"/>
-          <inkml:channelProperty channel="Y" name="resolution" value="55.95855" units="1/cm"/>
-          <inkml:channelProperty channel="T" name="resolution" value="1" units="1/dev"/>
-        </inkml:channelProperties>
-      </inkml:inkSource>
-      <inkml:timestamp xml:id="ts0" timeString="2025-08-26T05:30:40.528"/>
-    </inkml:context>
-    <inkml:brush xml:id="br0">
-      <inkml:brushProperty name="width" value="0.08333" units="cm"/>
-      <inkml:brushProperty name="height" value="0.08333" units="cm"/>
-      <inkml:brushProperty name="color" value="#ED1C24"/>
-      <inkml:brushProperty name="fitToCurve" value="1"/>
-    </inkml:brush>
-  </inkml:definitions>
-  <inkml:trace contextRef="#ctx0" brushRef="#br0">508 0 0,'0'28'203,"-14"-28"-187,0 29-16,-15 13 15,1-14 1,0 0-16,0 15 15,-1-1 1,1-14-16,28 15 16,-28-29-16,14 14 15,-14 14 1,-1 1-16,1-29 16,14 14-1,0 0-15,0 0 16,-14-14-1,14 1 1,-1-1-16,1-14 16,14 14-1,-14-14 1,14 14 0,-14-14-16,14 14 15,-14-14 16,14 14-31,-14-14 32,14 14-17,-14-14 17,14 14 124,14-14-141,0 14 1,0 1-16,14-15 16,1 14-1,-15 0-15,14 14 16,0-14 0,14 14-16,-27-28 15,27 29 1,-14-1-16,0-14 15,-28 0-15,29 0 16,-15 0 0,-14 0-16,14-14 15,0 14 1,-14 1 0,14-15-16,-14 14 15,14-14 1,-14 14-16,14 0 31,-14 0 0,14-14-15,-14 14-16,0 0 31,14-14-15,-14 14 62,15-14-62,-15 14 15,14-14-16,-14 15 48,14-15-47,-14 14-1,0 0 1,14-14 15,-14 14-15,14 0-1,-14 0 48,0 0-32</inkml:trace>
-</inkml:ink>
-</file>
-
-<file path=word/ink/ink5.xml><?xml version="1.0" encoding="utf-8"?>
-<inkml:ink xmlns:inkml="http://www.w3.org/2003/InkML">
-  <inkml:definitions>
-    <inkml:context xml:id="ctx0">
-      <inkml:inkSource xml:id="inkSrc0">
-        <inkml:traceFormat>
-          <inkml:channel name="X" type="integer" max="1920" units="cm"/>
-          <inkml:channel name="Y" type="integer" max="1080" units="cm"/>
-          <inkml:channel name="T" type="integer" max="2.14748E9" units="dev"/>
-        </inkml:traceFormat>
-        <inkml:channelProperties>
-          <inkml:channelProperty channel="X" name="resolution" value="55.81395" units="1/cm"/>
-          <inkml:channelProperty channel="Y" name="resolution" value="55.95855" units="1/cm"/>
-          <inkml:channelProperty channel="T" name="resolution" value="1" units="1/dev"/>
-        </inkml:channelProperties>
-      </inkml:inkSource>
-      <inkml:timestamp xml:id="ts0" timeString="2025-08-26T05:30:36.965"/>
-    </inkml:context>
-    <inkml:brush xml:id="br0">
-      <inkml:brushProperty name="width" value="0.08333" units="cm"/>
-      <inkml:brushProperty name="height" value="0.08333" units="cm"/>
-      <inkml:brushProperty name="color" value="#ED1C24"/>
-      <inkml:brushProperty name="fitToCurve" value="1"/>
-    </inkml:brush>
-  </inkml:definitions>
-  <inkml:trace contextRef="#ctx0" brushRef="#br0">225 0 0,'0'14'203,"0"0"-188,0 0 1,0 1-16,0-1 16,15-14-16,-15 14 15,0 0 1,14-14 0,-14 14-1,0 0 1,0 0 15,14 0 16,-14 0-47,0 1 31,0-1 0,0 0-31,14-14 16,0 14 0,-14 0 15,14-14-15,-14 14-1,0 0 1,14-14-1,-14 14-15,14-14 32,-14 14-1,0 1 16,0-1 31,0 0-31,-14 0-32,0-14-15,0 14 32,0 0-32,14 0 15,-28 0-15,14 0 16,-1-14 0,1 15-16,0-1 15,0 0 1,0-14-16,0 0 15,0 0 1,14 14-16,-14-14 16,0 14-1,-1 0 17,1-14-17,0 0 1,0 14 31,0-14-32,0 0 48,0 0-16,0 0-16</inkml:trace>
-</inkml:ink>
-</file>
-
-<file path=word/ink/ink6.xml><?xml version="1.0" encoding="utf-8"?>
-<inkml:ink xmlns:inkml="http://www.w3.org/2003/InkML">
-  <inkml:definitions>
-    <inkml:context xml:id="ctx0">
-      <inkml:inkSource xml:id="inkSrc0">
-        <inkml:traceFormat>
-          <inkml:channel name="X" type="integer" max="1920" units="cm"/>
-          <inkml:channel name="Y" type="integer" max="1080" units="cm"/>
-          <inkml:channel name="T" type="integer" max="2.14748E9" units="dev"/>
-        </inkml:traceFormat>
-        <inkml:channelProperties>
-          <inkml:channelProperty channel="X" name="resolution" value="55.81395" units="1/cm"/>
-          <inkml:channelProperty channel="Y" name="resolution" value="55.95855" units="1/cm"/>
-          <inkml:channelProperty channel="T" name="resolution" value="1" units="1/dev"/>
-        </inkml:channelProperties>
-      </inkml:inkSource>
-      <inkml:timestamp xml:id="ts0" timeString="2025-08-26T05:30:34.473"/>
-    </inkml:context>
-    <inkml:brush xml:id="br0">
-      <inkml:brushProperty name="width" value="0.08333" units="cm"/>
-      <inkml:brushProperty name="height" value="0.08333" units="cm"/>
-      <inkml:brushProperty name="color" value="#ED1C24"/>
-      <inkml:brushProperty name="fitToCurve" value="1"/>
-    </inkml:brush>
-  </inkml:definitions>
-  <inkml:trace contextRef="#ctx0" brushRef="#br0">1265 3082 0,'-42'-14'188,"-15"14"-173,-13-14-15,13 0 16,-13-1 0,13-13-16,15 0 15,-15-14 1,1-1-16,-29-13 15,43 28-15,-28-43 16,-15-56 0,-70-141-16,14-42 15,112 226 1,-13 13-16,14-13 16,14 13-1,0-14-15,0 29 16,0 14-16,-1-43 15,15 29 1,0 13-16,0 1 16,0-14-1,0 27-15,0 1 16,0-14 0,0 28-16,0 0 15,0 0-15,0 0 31,15 14-31,-15-15 16,0 1 0,14 14-16,0-14 15,14-14-15,0 0 16,14 0 0,1 13-16,-15-13 15,14 0 1,1 0-16,281-184 15,99-41-15,-253 154 16,-128 71 0,14-1-16,226-83 15,-155 83 1,-28 1-16,-28 28 16,27-14-1,-27 14-15,28-14 16,-15 14-16,1 0 15,42-14 1,-14 14-16,-29 0 16,-41 0-1,13 0-15,0 0 16,-13 0 0,13 0-16,1 0 15,-1 0-15,15 0 16,-1 0-1,1 0-15,-29-14 16,0 14 0,15 0-16,-1 0 15,1 0 1,-1 14-16,-28 0 16,15 0-16,-1 14 15,-14-28 1,-14 14-16,14 15 15,1-1 1,-1-14-16,-28 0 16,28 0-16,0 0 15,0 14 1,1-14-16,-1 1 16,-14-15-1,0 14-15,0 0 16,14-14-1,-14 14-15,15 0 16,13-14-16,-28 0 16,14 14-1,1 0-15,-15-14 16,14 0 0,0 14-16,-14-14 15,14 14-15,15-14 16,-29 15-1,14-1-15,14-14 16,-28 0 0,29 0-16,-1 14 15,-14-14-15,1 14 16,-1-14 0,-14 0-16,14 0 15,0 0 1,-14 0-16,0 14 15,1-14 1,-1 0-16,14 0 16,0 0-1,-14 0 1,0 0-16,0 14 16,1-14-1,-1 0 1,0 0-1,0 0 1,14 0 0,-28 14-1,14-14 1,14 14 0,1 0 15,-15-14-16,0 0 17,0 0-32,0 0 31,0 14-31,0-14 16,0 15 15,0-15-31,1 14 31,-1-14 0,0 0-15,0 0 62,0 0-62,0 0 31,0 0-16,0 0 0,-14 14 16,14-14-47,0 0 16,-14 14 15,15-14 0,-1 0-15,0 0-1,-14 14 1,14-14 46,0 0 1</inkml:trace>
-</inkml:ink>
-</file>
-
 <file path=word/theme/theme1.xml><?xml version="1.0" encoding="utf-8"?>
 <a:theme xmlns:a="http://schemas.openxmlformats.org/drawingml/2006/main" name="ערכת נושא Office">
   <a:themeElements>
@@ -30080,7 +29900,7 @@
 </file>
 
 <file path=customXml/itemProps1.xml><?xml version="1.0" encoding="utf-8"?>
-<ds:datastoreItem xmlns:ds="http://schemas.openxmlformats.org/officeDocument/2006/customXml" ds:itemID="{0D0C3DC1-74BE-4FA1-897A-381CEEFFFDFC}">
+<ds:datastoreItem xmlns:ds="http://schemas.openxmlformats.org/officeDocument/2006/customXml" ds:itemID="{65543FE0-4261-4B72-BA59-5FF43582BA0C}">
   <ds:schemaRefs>
     <ds:schemaRef ds:uri="http://schemas.openxmlformats.org/officeDocument/2006/bibliography"/>
   </ds:schemaRefs>

</xml_diff>

<commit_message>
added a new word file
</commit_message>
<xml_diff>
--- a/הפרוייקט/קובץ המרצה 31.docx
+++ b/הפרוייקט/קובץ המרצה 31.docx
@@ -11186,188 +11186,6 @@
     <w:tbl>
       <w:tblPr>
         <w:tblStyle w:val="TableGrid0"/>
-        <w:tblpPr w:leftFromText="180" w:rightFromText="180" w:horzAnchor="margin" w:tblpY="-11580"/>
-        <w:tblW w:w="10222" w:type="dxa"/>
-        <w:tblLook w:val="04A0" w:firstRow="1" w:lastRow="0" w:firstColumn="1" w:lastColumn="0" w:noHBand="0" w:noVBand="1"/>
-      </w:tblPr>
-      <w:tblGrid>
-        <w:gridCol w:w="5111"/>
-        <w:gridCol w:w="5111"/>
-      </w:tblGrid>
-      <w:tr>
-        <w:trPr>
-          <w:trHeight w:val="258"/>
-        </w:trPr>
-        <w:tc>
-          <w:tcPr>
-            <w:tcW w:w="5111" w:type="dxa"/>
-            <w:shd w:val="clear" w:color="auto" w:fill="D9D9D9" w:themeFill="background1" w:themeFillShade="D9"/>
-          </w:tcPr>
-          <w:p>
-            <w:pPr>
-              <w:tabs>
-                <w:tab w:val="left" w:pos="8310"/>
-              </w:tabs>
-              <w:spacing w:after="160"/>
-              <w:ind w:left="0" w:firstLine="0"/>
-              <w:jc w:val="center"/>
-              <w:rPr>
-                <w:b/>
-                <w:bCs/>
-              </w:rPr>
-            </w:pPr>
-            <w:r>
-              <w:rPr>
-                <w:rFonts w:hint="cs"/>
-                <w:b/>
-                <w:bCs/>
-                <w:rtl/>
-              </w:rPr>
-              <w:t>פתרונות</w:t>
-            </w:r>
-          </w:p>
-        </w:tc>
-        <w:tc>
-          <w:tcPr>
-            <w:tcW w:w="5111" w:type="dxa"/>
-            <w:shd w:val="clear" w:color="auto" w:fill="D9D9D9" w:themeFill="background1" w:themeFillShade="D9"/>
-          </w:tcPr>
-          <w:p>
-            <w:pPr>
-              <w:tabs>
-                <w:tab w:val="left" w:pos="8310"/>
-              </w:tabs>
-              <w:spacing w:after="160"/>
-              <w:ind w:left="0" w:firstLine="0"/>
-              <w:jc w:val="center"/>
-              <w:rPr>
-                <w:b/>
-                <w:bCs/>
-                <w:rtl/>
-              </w:rPr>
-            </w:pPr>
-            <w:r>
-              <w:rPr>
-                <w:rFonts w:hint="cs"/>
-                <w:b/>
-                <w:bCs/>
-                <w:rtl/>
-              </w:rPr>
-              <w:t>תיאור הבעיה</w:t>
-            </w:r>
-          </w:p>
-        </w:tc>
-      </w:tr>
-      <w:tr>
-        <w:trPr>
-          <w:trHeight w:val="1124"/>
-        </w:trPr>
-        <w:tc>
-          <w:tcPr>
-            <w:tcW w:w="5111" w:type="dxa"/>
-          </w:tcPr>
-          <w:p>
-            <w:pPr>
-              <w:tabs>
-                <w:tab w:val="left" w:pos="8310"/>
-              </w:tabs>
-              <w:spacing w:after="160"/>
-              <w:ind w:left="0" w:firstLine="0"/>
-            </w:pPr>
-            <w:r>
-              <w:rPr>
-                <w:rFonts w:hint="cs"/>
-                <w:rtl/>
-              </w:rPr>
-              <w:t>קריאת התיעוד של אותן ספריות וצפיה בסרטוני יותיוב אשר מראים איל להשתמש בספריה</w:t>
-            </w:r>
-          </w:p>
-        </w:tc>
-        <w:tc>
-          <w:tcPr>
-            <w:tcW w:w="5111" w:type="dxa"/>
-          </w:tcPr>
-          <w:p>
-            <w:pPr>
-              <w:spacing w:after="97"/>
-              <w:ind w:left="7" w:firstLine="0"/>
-              <w:jc w:val="both"/>
-              <w:rPr>
-                <w:b/>
-                <w:rtl/>
-              </w:rPr>
-            </w:pPr>
-            <w:r>
-              <w:rPr>
-                <w:rFonts w:hint="cs"/>
-                <w:b/>
-                <w:rtl/>
-              </w:rPr>
-              <w:t xml:space="preserve">כמו שרובנו יודעים הרבה האפליקציות בימינו משתמשים בספריות חיצוניות ידועות ובכדי להשתמש בספריות אלו אנו צריכים ללמוד את הפונקציות שלהן ולדעת איך להשתמש בפונקציות אלו </w:t>
-            </w:r>
-          </w:p>
-          <w:p>
-            <w:pPr>
-              <w:tabs>
-                <w:tab w:val="left" w:pos="8310"/>
-              </w:tabs>
-              <w:spacing w:after="160"/>
-              <w:ind w:left="0" w:firstLine="0"/>
-            </w:pPr>
-          </w:p>
-        </w:tc>
-      </w:tr>
-      <w:tr>
-        <w:trPr>
-          <w:trHeight w:val="1182"/>
-        </w:trPr>
-        <w:tc>
-          <w:tcPr>
-            <w:tcW w:w="5111" w:type="dxa"/>
-          </w:tcPr>
-          <w:p>
-            <w:pPr>
-              <w:tabs>
-                <w:tab w:val="left" w:pos="8310"/>
-              </w:tabs>
-              <w:spacing w:after="160"/>
-              <w:ind w:left="0" w:firstLine="0"/>
-            </w:pPr>
-            <w:r>
-              <w:rPr>
-                <w:rFonts w:hint="cs"/>
-                <w:rtl/>
-              </w:rPr>
-              <w:t>הקצאת זמן ללמוד על ספריות עוזרות כי בעולם התכנות לא לצריך לבנות דבר מאפס כי ישנם הרבה פתרונות כבר מוכנות שמשרתות מטרות שונות אשר נרצא להשיג</w:t>
-            </w:r>
-          </w:p>
-        </w:tc>
-        <w:tc>
-          <w:tcPr>
-            <w:tcW w:w="5111" w:type="dxa"/>
-          </w:tcPr>
-          <w:p>
-            <w:pPr>
-              <w:tabs>
-                <w:tab w:val="left" w:pos="8310"/>
-              </w:tabs>
-              <w:spacing w:after="160"/>
-              <w:ind w:left="0" w:firstLine="0"/>
-            </w:pPr>
-            <w:r>
-              <w:rPr>
-                <w:rFonts w:hint="cs"/>
-                <w:rtl/>
-              </w:rPr>
-              <w:t xml:space="preserve">ההתמודדות עם יצור של מערכת גדולה וחדשנית יגזול מאתנו זמן רב שקשה לנו לצפות את עקומת הלימוד בפרויקט כזה.  </w:t>
-            </w:r>
-          </w:p>
-        </w:tc>
-      </w:tr>
-    </w:tbl>
-    <w:tbl>
-      <w:tblPr>
-        <w:tblStyle w:val="TableGrid0"/>
         <w:bidiVisual/>
         <w:tblW w:w="0" w:type="auto"/>
         <w:tblInd w:w="570" w:type="dxa"/>
@@ -11397,6 +11215,8 @@
                 <w:rtl/>
               </w:rPr>
             </w:pPr>
+            <w:bookmarkStart w:id="0" w:name="_GoBack"/>
+            <w:bookmarkEnd w:id="0"/>
             <w:r>
               <w:rPr>
                 <w:rFonts w:ascii="David" w:hAnsi="David" w:cs="David"/>
@@ -26273,21 +26093,7 @@
               <w:rPr>
                 <w:rtl/>
               </w:rPr>
-              <w:t xml:space="preserve"> </w:t>
-            </w:r>
-            <w:r>
-              <w:rPr>
-                <w:rtl/>
-              </w:rPr>
-              <w:t>בממ</w:t>
-            </w:r>
-            <w:bookmarkStart w:id="0" w:name="_GoBack"/>
-            <w:bookmarkEnd w:id="0"/>
-            <w:r>
-              <w:rPr>
-                <w:rtl/>
-              </w:rPr>
-              <w:t>שק</w:t>
+              <w:t xml:space="preserve"> בממשק</w:t>
             </w:r>
             <w:r>
               <w:rPr>
@@ -27414,7 +27220,7 @@
               </wp:inline>
             </w:drawing>
           </mc:Choice>
-          <mc:Fallback xmlns:w16sdtfl="http://schemas.microsoft.com/office/word/2024/wordml/sdtformatlock" xmlns:w16sdtdh="http://schemas.microsoft.com/office/word/2020/wordml/sdtdatahash" xmlns:w16du="http://schemas.microsoft.com/office/word/2023/wordml/word16du" xmlns:w16="http://schemas.microsoft.com/office/word/2018/wordml" xmlns:w16cid="http://schemas.microsoft.com/office/word/2016/wordml/cid" xmlns:w16cex="http://schemas.microsoft.com/office/word/2018/wordml/cex" xmlns:oel="http://schemas.microsoft.com/office/2019/extlst" xmlns:am3d="http://schemas.microsoft.com/office/drawing/2017/model3d" xmlns:aink="http://schemas.microsoft.com/office/drawing/2016/ink" xmlns:cx8="http://schemas.microsoft.com/office/drawing/2016/5/14/chartex" xmlns:cx7="http://schemas.microsoft.com/office/drawing/2016/5/13/chartex" xmlns:cx6="http://schemas.microsoft.com/office/drawing/2016/5/12/chartex" xmlns:cx5="http://schemas.microsoft.com/office/drawing/2016/5/11/chartex" xmlns:cx4="http://schemas.microsoft.com/office/drawing/2016/5/10/chartex" xmlns:cx3="http://schemas.microsoft.com/office/drawing/2016/5/9/chartex" xmlns:cx2="http://schemas.microsoft.com/office/drawing/2015/10/21/chartex" xmlns:cx1="http://schemas.microsoft.com/office/drawing/2015/9/8/chartex">
+          <mc:Fallback xmlns:cx1="http://schemas.microsoft.com/office/drawing/2015/9/8/chartex" xmlns:cx2="http://schemas.microsoft.com/office/drawing/2015/10/21/chartex" xmlns:cx3="http://schemas.microsoft.com/office/drawing/2016/5/9/chartex" xmlns:cx4="http://schemas.microsoft.com/office/drawing/2016/5/10/chartex" xmlns:cx5="http://schemas.microsoft.com/office/drawing/2016/5/11/chartex" xmlns:cx6="http://schemas.microsoft.com/office/drawing/2016/5/12/chartex" xmlns:cx7="http://schemas.microsoft.com/office/drawing/2016/5/13/chartex" xmlns:cx8="http://schemas.microsoft.com/office/drawing/2016/5/14/chartex" xmlns:aink="http://schemas.microsoft.com/office/drawing/2016/ink" xmlns:am3d="http://schemas.microsoft.com/office/drawing/2017/model3d" xmlns:oel="http://schemas.microsoft.com/office/2019/extlst" xmlns:w16cex="http://schemas.microsoft.com/office/word/2018/wordml/cex" xmlns:w16cid="http://schemas.microsoft.com/office/word/2016/wordml/cid" xmlns:w16="http://schemas.microsoft.com/office/word/2018/wordml" xmlns:w16du="http://schemas.microsoft.com/office/word/2023/wordml/word16du" xmlns:w16sdtdh="http://schemas.microsoft.com/office/word/2020/wordml/sdtdatahash" xmlns:w16sdtfl="http://schemas.microsoft.com/office/word/2024/wordml/sdtformatlock">
             <w:pict>
               <v:group w14:anchorId="0DA9195E" id="Group 19925" o:spid="_x0000_s1026" style="width:461.85pt;height:1.45pt;mso-position-horizontal-relative:char;mso-position-vertical-relative:line" coordsize="58656,182" o:gfxdata="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">
                 <v:shape id="Shape 86087" o:spid="_x0000_s1027" style="position:absolute;width:58656;height:182;visibility:visible;mso-wrap-style:square;v-text-anchor:top" coordsize="5865622,18288" o:gfxdata="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" path="m,l5865622,r,18288l,18288,,e" fillcolor="black" stroked="f" strokeweight="0">
@@ -29886,7 +29692,7 @@
 </file>
 
 <file path=customXml/itemProps1.xml><?xml version="1.0" encoding="utf-8"?>
-<ds:datastoreItem xmlns:ds="http://schemas.openxmlformats.org/officeDocument/2006/customXml" ds:itemID="{4CCDEC53-0CCE-4ACC-9BAD-66C964749306}">
+<ds:datastoreItem xmlns:ds="http://schemas.openxmlformats.org/officeDocument/2006/customXml" ds:itemID="{8813495F-3DEA-4C0B-BA81-AB5B5DF2FF1E}">
   <ds:schemaRefs>
     <ds:schemaRef ds:uri="http://schemas.openxmlformats.org/officeDocument/2006/bibliography"/>
   </ds:schemaRefs>

</xml_diff>